<commit_message>
Added extra data table
Added table for data between algorithm and database for when a user saves a list.
</commit_message>
<xml_diff>
--- a/Interface Control Document.docx
+++ b/Interface Control Document.docx
@@ -109,13 +109,7 @@
         <w:rPr>
           <w:rFonts w:ascii="Times New Roman" w:hAnsi="Times New Roman" w:cs="Times New Roman"/>
         </w:rPr>
-        <w:t>Interface Control</w:t>
-      </w:r>
-      <w:r>
-        <w:rPr>
-          <w:rFonts w:ascii="Times New Roman" w:hAnsi="Times New Roman" w:cs="Times New Roman"/>
-        </w:rPr>
-        <w:t xml:space="preserve"> Document</w:t>
+        <w:t>Interface Control Document</w:t>
       </w:r>
     </w:p>
     <w:p>
@@ -159,21 +153,7 @@
         <w:rPr>
           <w:rFonts w:ascii="Times New Roman" w:hAnsi="Times New Roman" w:cs="Times New Roman"/>
         </w:rPr>
-        <w:t xml:space="preserve">Ashraya </w:t>
-      </w:r>
-      <w:proofErr w:type="spellStart"/>
-      <w:r>
-        <w:rPr>
-          <w:rFonts w:ascii="Times New Roman" w:hAnsi="Times New Roman" w:cs="Times New Roman"/>
-        </w:rPr>
-        <w:t>Regmi</w:t>
-      </w:r>
-      <w:proofErr w:type="spellEnd"/>
-      <w:r>
-        <w:rPr>
-          <w:rFonts w:ascii="Times New Roman" w:hAnsi="Times New Roman" w:cs="Times New Roman"/>
-        </w:rPr>
-        <w:t xml:space="preserve">, Jesse Cruse, Tyler Roland, </w:t>
+        <w:t xml:space="preserve">Ashraya Regmi, Jesse Cruse, Tyler Roland, </w:t>
       </w:r>
       <w:r>
         <w:rPr>
@@ -412,13 +392,7 @@
         <w:rPr>
           <w:rFonts w:ascii="Times New Roman" w:hAnsi="Times New Roman" w:cs="Times New Roman"/>
         </w:rPr>
-        <w:t>June 21</w:t>
-      </w:r>
-      <w:r>
-        <w:rPr>
-          <w:rFonts w:ascii="Times New Roman" w:hAnsi="Times New Roman" w:cs="Times New Roman"/>
-        </w:rPr>
-        <w:t>, 2017</w:t>
+        <w:t>June 21, 2017</w:t>
       </w:r>
     </w:p>
     <w:p>
@@ -596,10 +570,95 @@
           </w:tcPr>
           <w:p>
             <w:pPr>
+              <w:rPr>
+                <w:rFonts w:cstheme="minorHAnsi"/>
+                <w:sz w:val="20"/>
+              </w:rPr>
+            </w:pPr>
+            <w:r>
+              <w:rPr>
+                <w:rFonts w:cstheme="minorHAnsi"/>
+                <w:sz w:val="20"/>
+              </w:rPr>
+              <w:t>Original Document</w:t>
+            </w:r>
+          </w:p>
+        </w:tc>
+      </w:tr>
+      <w:tr>
+        <w:tc>
+          <w:tcPr>
+            <w:tcW w:w="2337" w:type="dxa"/>
+          </w:tcPr>
+          <w:p>
+            <w:pPr>
+              <w:jc w:val="center"/>
+              <w:rPr>
+                <w:rFonts w:cstheme="minorHAnsi"/>
+                <w:sz w:val="20"/>
+              </w:rPr>
+            </w:pPr>
+            <w:r>
+              <w:rPr>
+                <w:rFonts w:cstheme="minorHAnsi"/>
+                <w:sz w:val="20"/>
+              </w:rPr>
+              <w:t>1.01</w:t>
+            </w:r>
+          </w:p>
+        </w:tc>
+        <w:tc>
+          <w:tcPr>
+            <w:tcW w:w="1888" w:type="dxa"/>
+          </w:tcPr>
+          <w:p>
+            <w:pPr>
+              <w:jc w:val="center"/>
+              <w:rPr>
+                <w:rFonts w:cstheme="minorHAnsi"/>
+                <w:sz w:val="20"/>
+              </w:rPr>
+            </w:pPr>
+            <w:r>
+              <w:rPr>
+                <w:rFonts w:cstheme="minorHAnsi"/>
+                <w:sz w:val="20"/>
+              </w:rPr>
+              <w:t>6/21/17</w:t>
+            </w:r>
+          </w:p>
+        </w:tc>
+        <w:tc>
+          <w:tcPr>
+            <w:tcW w:w="2070" w:type="dxa"/>
+          </w:tcPr>
+          <w:p>
+            <w:pPr>
+              <w:jc w:val="center"/>
+              <w:rPr>
+                <w:rFonts w:cstheme="minorHAnsi"/>
+                <w:sz w:val="20"/>
+              </w:rPr>
+            </w:pPr>
+            <w:r>
+              <w:rPr>
+                <w:rFonts w:cstheme="minorHAnsi"/>
+                <w:sz w:val="20"/>
+              </w:rPr>
+              <w:t>Tyler Roland</w:t>
+            </w:r>
+          </w:p>
+        </w:tc>
+        <w:tc>
+          <w:tcPr>
+            <w:tcW w:w="3055" w:type="dxa"/>
+          </w:tcPr>
+          <w:p>
+            <w:pPr>
               <w:pStyle w:val="ListParagraph"/>
               <w:numPr>
                 <w:ilvl w:val="0"/>
-                <w:numId w:val="1"/>
+                <w:numId w:val="2"/>
               </w:numPr>
               <w:rPr>
                 <w:rFonts w:cstheme="minorHAnsi"/>
@@ -611,66 +670,37 @@
                 <w:rFonts w:cstheme="minorHAnsi"/>
                 <w:sz w:val="20"/>
               </w:rPr>
-              <w:t>Original Document</w:t>
-            </w:r>
-          </w:p>
-        </w:tc>
-      </w:tr>
-      <w:tr>
-        <w:tc>
-          <w:tcPr>
-            <w:tcW w:w="2337" w:type="dxa"/>
-          </w:tcPr>
-          <w:p>
-            <w:pPr>
-              <w:jc w:val="center"/>
+              <w:t xml:space="preserve">Added input/types when user saves a shopping list </w:t>
+            </w:r>
+          </w:p>
+          <w:p>
+            <w:pPr>
+              <w:pStyle w:val="ListParagraph"/>
+              <w:numPr>
+                <w:ilvl w:val="0"/>
+                <w:numId w:val="2"/>
+              </w:numPr>
               <w:rPr>
                 <w:rFonts w:cstheme="minorHAnsi"/>
                 <w:sz w:val="20"/>
               </w:rPr>
             </w:pPr>
-          </w:p>
-        </w:tc>
-        <w:tc>
-          <w:tcPr>
-            <w:tcW w:w="1888" w:type="dxa"/>
-          </w:tcPr>
-          <w:p>
-            <w:pPr>
-              <w:jc w:val="center"/>
+            <w:r>
               <w:rPr>
                 <w:rFonts w:cstheme="minorHAnsi"/>
                 <w:sz w:val="20"/>
               </w:rPr>
-            </w:pPr>
-          </w:p>
-        </w:tc>
-        <w:tc>
-          <w:tcPr>
-            <w:tcW w:w="2070" w:type="dxa"/>
-          </w:tcPr>
-          <w:p>
-            <w:pPr>
-              <w:jc w:val="center"/>
+              <w:t xml:space="preserve">Type </w:t>
+            </w:r>
+            <w:r>
               <w:rPr>
                 <w:rFonts w:cstheme="minorHAnsi"/>
                 <w:sz w:val="20"/>
               </w:rPr>
-            </w:pPr>
-          </w:p>
-        </w:tc>
-        <w:tc>
-          <w:tcPr>
-            <w:tcW w:w="3055" w:type="dxa"/>
-          </w:tcPr>
-          <w:p>
-            <w:pPr>
-              <w:jc w:val="center"/>
-              <w:rPr>
-                <w:rFonts w:cstheme="minorHAnsi"/>
-                <w:sz w:val="20"/>
-              </w:rPr>
-            </w:pPr>
+              <w:t>edits</w:t>
+            </w:r>
+            <w:bookmarkStart w:id="0" w:name="_GoBack"/>
+            <w:bookmarkEnd w:id="0"/>
           </w:p>
         </w:tc>
       </w:tr>
@@ -1125,14 +1155,12 @@
                 <w:rFonts w:cstheme="minorHAnsi"/>
               </w:rPr>
             </w:pPr>
-            <w:proofErr w:type="spellStart"/>
             <w:r>
               <w:rPr>
                 <w:rFonts w:cstheme="minorHAnsi"/>
               </w:rPr>
               <w:t>recentTrips</w:t>
             </w:r>
-            <w:proofErr w:type="spellEnd"/>
           </w:p>
         </w:tc>
         <w:tc>
@@ -1146,19 +1174,11 @@
                 <w:rFonts w:cstheme="minorHAnsi"/>
               </w:rPr>
             </w:pPr>
-            <w:proofErr w:type="gramStart"/>
-            <w:r>
-              <w:rPr>
-                <w:rFonts w:cstheme="minorHAnsi"/>
-              </w:rPr>
-              <w:t>String::</w:t>
-            </w:r>
-            <w:proofErr w:type="gramEnd"/>
-            <w:r>
-              <w:rPr>
-                <w:rFonts w:cstheme="minorHAnsi"/>
-              </w:rPr>
-              <w:t>array</w:t>
+            <w:r>
+              <w:rPr>
+                <w:rFonts w:cstheme="minorHAnsi"/>
+              </w:rPr>
+              <w:t>String::array</w:t>
             </w:r>
           </w:p>
         </w:tc>
@@ -1222,14 +1242,7 @@
           <w:rFonts w:cstheme="minorHAnsi"/>
           <w:b/>
         </w:rPr>
-        <w:t xml:space="preserve">Data Between Home Page and </w:t>
-      </w:r>
-      <w:r>
-        <w:rPr>
-          <w:rFonts w:cstheme="minorHAnsi"/>
-          <w:b/>
-        </w:rPr>
-        <w:t>Suggested Trips</w:t>
+        <w:t>Data Between Home Page and Suggested Trips</w:t>
       </w:r>
     </w:p>
     <w:p>
@@ -1350,14 +1363,12 @@
                 <w:rFonts w:cstheme="minorHAnsi"/>
               </w:rPr>
             </w:pPr>
-            <w:proofErr w:type="spellStart"/>
             <w:r>
               <w:rPr>
                 <w:rFonts w:cstheme="minorHAnsi"/>
               </w:rPr>
               <w:t>itemsToBuy</w:t>
             </w:r>
-            <w:proofErr w:type="spellEnd"/>
           </w:p>
         </w:tc>
         <w:tc>
@@ -1371,19 +1382,11 @@
                 <w:rFonts w:cstheme="minorHAnsi"/>
               </w:rPr>
             </w:pPr>
-            <w:proofErr w:type="gramStart"/>
-            <w:r>
-              <w:rPr>
-                <w:rFonts w:cstheme="minorHAnsi"/>
-              </w:rPr>
-              <w:t>String::</w:t>
-            </w:r>
-            <w:proofErr w:type="gramEnd"/>
-            <w:r>
-              <w:rPr>
-                <w:rFonts w:cstheme="minorHAnsi"/>
-              </w:rPr>
-              <w:t>array</w:t>
+            <w:r>
+              <w:rPr>
+                <w:rFonts w:cstheme="minorHAnsi"/>
+              </w:rPr>
+              <w:t>String::array</w:t>
             </w:r>
           </w:p>
         </w:tc>
@@ -1447,14 +1450,7 @@
           <w:rFonts w:cstheme="minorHAnsi"/>
           <w:b/>
         </w:rPr>
-        <w:t xml:space="preserve">Data Between Home Page and Recent </w:t>
-      </w:r>
-      <w:r>
-        <w:rPr>
-          <w:rFonts w:cstheme="minorHAnsi"/>
-          <w:b/>
-        </w:rPr>
-        <w:t>Popular Items</w:t>
+        <w:t>Data Between Home Page and Recent Popular Items</w:t>
       </w:r>
     </w:p>
     <w:p>
@@ -1575,14 +1571,12 @@
                 <w:rFonts w:cstheme="minorHAnsi"/>
               </w:rPr>
             </w:pPr>
-            <w:proofErr w:type="spellStart"/>
             <w:r>
               <w:rPr>
                 <w:rFonts w:cstheme="minorHAnsi"/>
               </w:rPr>
               <w:t>popularItems</w:t>
             </w:r>
-            <w:proofErr w:type="spellEnd"/>
           </w:p>
         </w:tc>
         <w:tc>
@@ -1596,19 +1590,11 @@
                 <w:rFonts w:cstheme="minorHAnsi"/>
               </w:rPr>
             </w:pPr>
-            <w:proofErr w:type="gramStart"/>
-            <w:r>
-              <w:rPr>
-                <w:rFonts w:cstheme="minorHAnsi"/>
-              </w:rPr>
-              <w:t>String::</w:t>
-            </w:r>
-            <w:proofErr w:type="gramEnd"/>
-            <w:r>
-              <w:rPr>
-                <w:rFonts w:cstheme="minorHAnsi"/>
-              </w:rPr>
-              <w:t>array</w:t>
+            <w:r>
+              <w:rPr>
+                <w:rFonts w:cstheme="minorHAnsi"/>
+              </w:rPr>
+              <w:t>String::array</w:t>
             </w:r>
           </w:p>
         </w:tc>
@@ -1672,14 +1658,7 @@
           <w:rFonts w:cstheme="minorHAnsi"/>
           <w:b/>
         </w:rPr>
-        <w:t xml:space="preserve">Data Between Home Page and </w:t>
-      </w:r>
-      <w:r>
-        <w:rPr>
-          <w:rFonts w:cstheme="minorHAnsi"/>
-          <w:b/>
-        </w:rPr>
-        <w:t xml:space="preserve">Database </w:t>
+        <w:t xml:space="preserve">Data Between Home Page and Database </w:t>
       </w:r>
       <w:r>
         <w:rPr>
@@ -1693,17 +1672,8 @@
           <w:rFonts w:cstheme="minorHAnsi"/>
           <w:b/>
         </w:rPr>
-        <w:t xml:space="preserve"> Adding </w:t>
+        <w:t xml:space="preserve"> Adding New Item</w:t>
       </w:r>
-      <w:proofErr w:type="gramStart"/>
-      <w:r>
-        <w:rPr>
-          <w:rFonts w:cstheme="minorHAnsi"/>
-          <w:b/>
-        </w:rPr>
-        <w:t>New Item</w:t>
-      </w:r>
-      <w:proofErr w:type="gramEnd"/>
     </w:p>
     <w:p>
       <w:pPr>
@@ -1826,14 +1796,12 @@
                 <w:rFonts w:cstheme="minorHAnsi"/>
               </w:rPr>
             </w:pPr>
-            <w:proofErr w:type="spellStart"/>
             <w:r>
               <w:rPr>
                 <w:rFonts w:cstheme="minorHAnsi"/>
               </w:rPr>
               <w:t>itemID</w:t>
             </w:r>
-            <w:proofErr w:type="spellEnd"/>
           </w:p>
         </w:tc>
         <w:tc>
@@ -1847,14 +1815,18 @@
                 <w:rFonts w:cstheme="minorHAnsi"/>
               </w:rPr>
             </w:pPr>
-            <w:proofErr w:type="spellStart"/>
-            <w:r>
-              <w:rPr>
-                <w:rFonts w:cstheme="minorHAnsi"/>
-              </w:rPr>
-              <w:t>int</w:t>
-            </w:r>
-            <w:proofErr w:type="spellEnd"/>
+            <w:r>
+              <w:rPr>
+                <w:rFonts w:cstheme="minorHAnsi"/>
+              </w:rPr>
+              <w:t>I</w:t>
+            </w:r>
+            <w:r>
+              <w:rPr>
+                <w:rFonts w:cstheme="minorHAnsi"/>
+              </w:rPr>
+              <w:t>nt</w:t>
+            </w:r>
           </w:p>
         </w:tc>
         <w:tc>
@@ -1872,21 +1844,7 @@
               <w:rPr>
                 <w:rFonts w:cstheme="minorHAnsi"/>
               </w:rPr>
-              <w:t xml:space="preserve">10 </w:t>
-            </w:r>
-            <w:proofErr w:type="gramStart"/>
-            <w:r>
-              <w:rPr>
-                <w:rFonts w:cstheme="minorHAnsi"/>
-              </w:rPr>
-              <w:t>chars</w:t>
-            </w:r>
-            <w:proofErr w:type="gramEnd"/>
-            <w:r>
-              <w:rPr>
-                <w:rFonts w:cstheme="minorHAnsi"/>
-              </w:rPr>
-              <w:t xml:space="preserve"> length</w:t>
+              <w:t>10 chars length</w:t>
             </w:r>
           </w:p>
         </w:tc>
@@ -1922,14 +1880,12 @@
                 <w:rFonts w:cstheme="minorHAnsi"/>
               </w:rPr>
             </w:pPr>
-            <w:proofErr w:type="spellStart"/>
             <w:r>
               <w:rPr>
                 <w:rFonts w:cstheme="minorHAnsi"/>
               </w:rPr>
               <w:t>itemName</w:t>
             </w:r>
-            <w:proofErr w:type="spellEnd"/>
           </w:p>
         </w:tc>
         <w:tc>
@@ -1949,6 +1905,12 @@
               </w:rPr>
               <w:t>String</w:t>
             </w:r>
+            <w:r>
+              <w:rPr>
+                <w:rFonts w:cstheme="minorHAnsi"/>
+              </w:rPr>
+              <w:t>/Varchar</w:t>
+            </w:r>
           </w:p>
         </w:tc>
         <w:tc>
@@ -1966,21 +1928,7 @@
               <w:rPr>
                 <w:rFonts w:cstheme="minorHAnsi"/>
               </w:rPr>
-              <w:t xml:space="preserve">Any (2-25 </w:t>
-            </w:r>
-            <w:proofErr w:type="gramStart"/>
-            <w:r>
-              <w:rPr>
-                <w:rFonts w:cstheme="minorHAnsi"/>
-              </w:rPr>
-              <w:t>chars</w:t>
-            </w:r>
-            <w:proofErr w:type="gramEnd"/>
-            <w:r>
-              <w:rPr>
-                <w:rFonts w:cstheme="minorHAnsi"/>
-              </w:rPr>
-              <w:t xml:space="preserve"> length)</w:t>
+              <w:t>Any (2-25 chars length)</w:t>
             </w:r>
           </w:p>
         </w:tc>
@@ -2016,14 +1964,12 @@
                 <w:rFonts w:cstheme="minorHAnsi"/>
               </w:rPr>
             </w:pPr>
-            <w:proofErr w:type="spellStart"/>
             <w:r>
               <w:rPr>
                 <w:rFonts w:cstheme="minorHAnsi"/>
               </w:rPr>
               <w:t>itemPrice</w:t>
             </w:r>
-            <w:proofErr w:type="spellEnd"/>
           </w:p>
         </w:tc>
         <w:tc>
@@ -2042,6 +1988,12 @@
                 <w:rFonts w:cstheme="minorHAnsi"/>
               </w:rPr>
               <w:t>Float</w:t>
+            </w:r>
+            <w:r>
+              <w:rPr>
+                <w:rFonts w:cstheme="minorHAnsi"/>
+              </w:rPr>
+              <w:t>/Decimal</w:t>
             </w:r>
           </w:p>
         </w:tc>
@@ -2096,14 +2048,12 @@
                 <w:rFonts w:cstheme="minorHAnsi"/>
               </w:rPr>
             </w:pPr>
-            <w:proofErr w:type="spellStart"/>
             <w:r>
               <w:rPr>
                 <w:rFonts w:cstheme="minorHAnsi"/>
               </w:rPr>
               <w:t>purchaseDate</w:t>
             </w:r>
-            <w:proofErr w:type="spellEnd"/>
           </w:p>
         </w:tc>
         <w:tc>
@@ -2159,16 +2109,20 @@
               <w:rPr>
                 <w:rFonts w:cstheme="minorHAnsi"/>
               </w:rPr>
-              <w:t xml:space="preserve">Current </w:t>
-            </w:r>
-            <w:proofErr w:type="spellStart"/>
-            <w:r>
-              <w:rPr>
-                <w:rFonts w:cstheme="minorHAnsi"/>
-              </w:rPr>
-              <w:t>TimeStamp</w:t>
-            </w:r>
-            <w:proofErr w:type="spellEnd"/>
+              <w:t>Current Time</w:t>
+            </w:r>
+            <w:r>
+              <w:rPr>
+                <w:rFonts w:cstheme="minorHAnsi"/>
+              </w:rPr>
+              <w:t xml:space="preserve"> </w:t>
+            </w:r>
+            <w:r>
+              <w:rPr>
+                <w:rFonts w:cstheme="minorHAnsi"/>
+              </w:rPr>
+              <w:t>Stamp</w:t>
+            </w:r>
           </w:p>
         </w:tc>
       </w:tr>
@@ -2193,21 +2147,7 @@
           <w:rFonts w:cstheme="minorHAnsi"/>
           <w:b/>
         </w:rPr>
-        <w:t xml:space="preserve">Data Between </w:t>
-      </w:r>
-      <w:r>
-        <w:rPr>
-          <w:rFonts w:cstheme="minorHAnsi"/>
-          <w:b/>
-        </w:rPr>
-        <w:t>Algorithm</w:t>
-      </w:r>
-      <w:r>
-        <w:rPr>
-          <w:rFonts w:cstheme="minorHAnsi"/>
-          <w:b/>
-        </w:rPr>
-        <w:t xml:space="preserve"> and Database </w:t>
+        <w:t xml:space="preserve">Data Between Algorithm and Database </w:t>
       </w:r>
       <w:r>
         <w:rPr>
@@ -2221,14 +2161,7 @@
           <w:rFonts w:cstheme="minorHAnsi"/>
           <w:b/>
         </w:rPr>
-        <w:t xml:space="preserve"> </w:t>
-      </w:r>
-      <w:r>
-        <w:rPr>
-          <w:rFonts w:cstheme="minorHAnsi"/>
-          <w:b/>
-        </w:rPr>
-        <w:t>When Called by Algorithm</w:t>
+        <w:t xml:space="preserve"> When Called by Algorithm</w:t>
       </w:r>
     </w:p>
     <w:p>
@@ -2349,15 +2282,12 @@
                 <w:rFonts w:cstheme="minorHAnsi"/>
               </w:rPr>
             </w:pPr>
-            <w:bookmarkStart w:id="0" w:name="_GoBack" w:colFirst="0" w:colLast="1"/>
-            <w:proofErr w:type="spellStart"/>
             <w:r>
               <w:rPr>
                 <w:rFonts w:cstheme="minorHAnsi"/>
               </w:rPr>
               <w:t>itemID</w:t>
             </w:r>
-            <w:proofErr w:type="spellEnd"/>
           </w:p>
         </w:tc>
         <w:tc>
@@ -2371,14 +2301,18 @@
                 <w:rFonts w:cstheme="minorHAnsi"/>
               </w:rPr>
             </w:pPr>
-            <w:proofErr w:type="spellStart"/>
-            <w:r>
-              <w:rPr>
-                <w:rFonts w:cstheme="minorHAnsi"/>
-              </w:rPr>
-              <w:t>int</w:t>
-            </w:r>
-            <w:proofErr w:type="spellEnd"/>
+            <w:r>
+              <w:rPr>
+                <w:rFonts w:cstheme="minorHAnsi"/>
+              </w:rPr>
+              <w:t>I</w:t>
+            </w:r>
+            <w:r>
+              <w:rPr>
+                <w:rFonts w:cstheme="minorHAnsi"/>
+              </w:rPr>
+              <w:t>nt</w:t>
+            </w:r>
           </w:p>
         </w:tc>
         <w:tc>
@@ -2396,116 +2330,7 @@
               <w:rPr>
                 <w:rFonts w:cstheme="minorHAnsi"/>
               </w:rPr>
-              <w:t xml:space="preserve">10 </w:t>
-            </w:r>
-            <w:proofErr w:type="gramStart"/>
-            <w:r>
-              <w:rPr>
-                <w:rFonts w:cstheme="minorHAnsi"/>
-              </w:rPr>
-              <w:t>chars</w:t>
-            </w:r>
-            <w:proofErr w:type="gramEnd"/>
-            <w:r>
-              <w:rPr>
-                <w:rFonts w:cstheme="minorHAnsi"/>
-              </w:rPr>
-              <w:t xml:space="preserve"> length</w:t>
-            </w:r>
-          </w:p>
-        </w:tc>
-        <w:tc>
-          <w:tcPr>
-            <w:tcW w:w="2338" w:type="dxa"/>
-          </w:tcPr>
-          <w:p>
-            <w:pPr>
-              <w:jc w:val="center"/>
-              <w:rPr>
-                <w:rFonts w:cstheme="minorHAnsi"/>
-              </w:rPr>
-            </w:pPr>
-            <w:r>
-              <w:rPr>
-                <w:rFonts w:cstheme="minorHAnsi"/>
-              </w:rPr>
-              <w:t>Value Stored</w:t>
-            </w:r>
-          </w:p>
-        </w:tc>
-      </w:tr>
-      <w:bookmarkEnd w:id="0"/>
-      <w:tr>
-        <w:tc>
-          <w:tcPr>
-            <w:tcW w:w="2337" w:type="dxa"/>
-          </w:tcPr>
-          <w:p>
-            <w:pPr>
-              <w:jc w:val="center"/>
-              <w:rPr>
-                <w:rFonts w:cstheme="minorHAnsi"/>
-              </w:rPr>
-            </w:pPr>
-            <w:proofErr w:type="spellStart"/>
-            <w:r>
-              <w:rPr>
-                <w:rFonts w:cstheme="minorHAnsi"/>
-              </w:rPr>
-              <w:t>itemName</w:t>
-            </w:r>
-            <w:proofErr w:type="spellEnd"/>
-          </w:p>
-        </w:tc>
-        <w:tc>
-          <w:tcPr>
-            <w:tcW w:w="2068" w:type="dxa"/>
-          </w:tcPr>
-          <w:p>
-            <w:pPr>
-              <w:jc w:val="center"/>
-              <w:rPr>
-                <w:rFonts w:cstheme="minorHAnsi"/>
-              </w:rPr>
-            </w:pPr>
-            <w:r>
-              <w:rPr>
-                <w:rFonts w:cstheme="minorHAnsi"/>
-              </w:rPr>
-              <w:t>String</w:t>
-            </w:r>
-          </w:p>
-        </w:tc>
-        <w:tc>
-          <w:tcPr>
-            <w:tcW w:w="2607" w:type="dxa"/>
-          </w:tcPr>
-          <w:p>
-            <w:pPr>
-              <w:jc w:val="center"/>
-              <w:rPr>
-                <w:rFonts w:cstheme="minorHAnsi"/>
-              </w:rPr>
-            </w:pPr>
-            <w:r>
-              <w:rPr>
-                <w:rFonts w:cstheme="minorHAnsi"/>
-              </w:rPr>
-              <w:t xml:space="preserve">Any (2-25 </w:t>
-            </w:r>
-            <w:proofErr w:type="gramStart"/>
-            <w:r>
-              <w:rPr>
-                <w:rFonts w:cstheme="minorHAnsi"/>
-              </w:rPr>
-              <w:t>chars</w:t>
-            </w:r>
-            <w:proofErr w:type="gramEnd"/>
-            <w:r>
-              <w:rPr>
-                <w:rFonts w:cstheme="minorHAnsi"/>
-              </w:rPr>
-              <w:t xml:space="preserve"> length)</w:t>
+              <w:t>10 chars length</w:t>
             </w:r>
           </w:p>
         </w:tc>
@@ -2541,14 +2366,12 @@
                 <w:rFonts w:cstheme="minorHAnsi"/>
               </w:rPr>
             </w:pPr>
-            <w:proofErr w:type="spellStart"/>
-            <w:r>
-              <w:rPr>
-                <w:rFonts w:cstheme="minorHAnsi"/>
-              </w:rPr>
-              <w:t>itemPrice</w:t>
-            </w:r>
-            <w:proofErr w:type="spellEnd"/>
+            <w:r>
+              <w:rPr>
+                <w:rFonts w:cstheme="minorHAnsi"/>
+              </w:rPr>
+              <w:t>itemName</w:t>
+            </w:r>
           </w:p>
         </w:tc>
         <w:tc>
@@ -2566,7 +2389,13 @@
               <w:rPr>
                 <w:rFonts w:cstheme="minorHAnsi"/>
               </w:rPr>
-              <w:t>Float</w:t>
+              <w:t>Varchar/</w:t>
+            </w:r>
+            <w:r>
+              <w:rPr>
+                <w:rFonts w:cstheme="minorHAnsi"/>
+              </w:rPr>
+              <w:t>String</w:t>
             </w:r>
           </w:p>
         </w:tc>
@@ -2585,7 +2414,7 @@
               <w:rPr>
                 <w:rFonts w:cstheme="minorHAnsi"/>
               </w:rPr>
-              <w:t>0.00 – 1000.00</w:t>
+              <w:t>Any (2-25 chars length)</w:t>
             </w:r>
           </w:p>
         </w:tc>
@@ -2621,14 +2450,96 @@
                 <w:rFonts w:cstheme="minorHAnsi"/>
               </w:rPr>
             </w:pPr>
-            <w:proofErr w:type="spellStart"/>
+            <w:r>
+              <w:rPr>
+                <w:rFonts w:cstheme="minorHAnsi"/>
+              </w:rPr>
+              <w:t>itemPrice</w:t>
+            </w:r>
+          </w:p>
+        </w:tc>
+        <w:tc>
+          <w:tcPr>
+            <w:tcW w:w="2068" w:type="dxa"/>
+          </w:tcPr>
+          <w:p>
+            <w:pPr>
+              <w:jc w:val="center"/>
+              <w:rPr>
+                <w:rFonts w:cstheme="minorHAnsi"/>
+              </w:rPr>
+            </w:pPr>
+            <w:r>
+              <w:rPr>
+                <w:rFonts w:cstheme="minorHAnsi"/>
+              </w:rPr>
+              <w:t>Decimal/</w:t>
+            </w:r>
+            <w:r>
+              <w:rPr>
+                <w:rFonts w:cstheme="minorHAnsi"/>
+              </w:rPr>
+              <w:t>Float</w:t>
+            </w:r>
+          </w:p>
+        </w:tc>
+        <w:tc>
+          <w:tcPr>
+            <w:tcW w:w="2607" w:type="dxa"/>
+          </w:tcPr>
+          <w:p>
+            <w:pPr>
+              <w:jc w:val="center"/>
+              <w:rPr>
+                <w:rFonts w:cstheme="minorHAnsi"/>
+              </w:rPr>
+            </w:pPr>
+            <w:r>
+              <w:rPr>
+                <w:rFonts w:cstheme="minorHAnsi"/>
+              </w:rPr>
+              <w:t>0.00 – 1000.00</w:t>
+            </w:r>
+          </w:p>
+        </w:tc>
+        <w:tc>
+          <w:tcPr>
+            <w:tcW w:w="2338" w:type="dxa"/>
+          </w:tcPr>
+          <w:p>
+            <w:pPr>
+              <w:jc w:val="center"/>
+              <w:rPr>
+                <w:rFonts w:cstheme="minorHAnsi"/>
+              </w:rPr>
+            </w:pPr>
+            <w:r>
+              <w:rPr>
+                <w:rFonts w:cstheme="minorHAnsi"/>
+              </w:rPr>
+              <w:t>Value Stored</w:t>
+            </w:r>
+          </w:p>
+        </w:tc>
+      </w:tr>
+      <w:tr>
+        <w:tc>
+          <w:tcPr>
+            <w:tcW w:w="2337" w:type="dxa"/>
+          </w:tcPr>
+          <w:p>
+            <w:pPr>
+              <w:jc w:val="center"/>
+              <w:rPr>
+                <w:rFonts w:cstheme="minorHAnsi"/>
+              </w:rPr>
+            </w:pPr>
             <w:r>
               <w:rPr>
                 <w:rFonts w:cstheme="minorHAnsi"/>
               </w:rPr>
               <w:t>puchaseDate</w:t>
             </w:r>
-            <w:proofErr w:type="spellEnd"/>
           </w:p>
         </w:tc>
         <w:tc>
@@ -2690,6 +2601,452 @@
         </w:tc>
       </w:tr>
     </w:tbl>
+    <w:p>
+      <w:pPr>
+        <w:rPr>
+          <w:rFonts w:cstheme="minorHAnsi"/>
+          <w:b/>
+        </w:rPr>
+      </w:pPr>
+    </w:p>
+    <w:p>
+      <w:pPr>
+        <w:rPr>
+          <w:rFonts w:cstheme="minorHAnsi"/>
+          <w:b/>
+        </w:rPr>
+      </w:pPr>
+    </w:p>
+    <w:p>
+      <w:pPr>
+        <w:rPr>
+          <w:rFonts w:cstheme="minorHAnsi"/>
+          <w:b/>
+        </w:rPr>
+      </w:pPr>
+    </w:p>
+    <w:p>
+      <w:pPr>
+        <w:rPr>
+          <w:rFonts w:cstheme="minorHAnsi"/>
+          <w:b/>
+        </w:rPr>
+      </w:pPr>
+    </w:p>
+    <w:p>
+      <w:pPr>
+        <w:rPr>
+          <w:rFonts w:cstheme="minorHAnsi"/>
+          <w:b/>
+        </w:rPr>
+      </w:pPr>
+    </w:p>
+    <w:p>
+      <w:pPr>
+        <w:rPr>
+          <w:rFonts w:cstheme="minorHAnsi"/>
+          <w:b/>
+        </w:rPr>
+      </w:pPr>
+    </w:p>
+    <w:p>
+      <w:pPr>
+        <w:rPr>
+          <w:rFonts w:cstheme="minorHAnsi"/>
+          <w:b/>
+        </w:rPr>
+      </w:pPr>
+      <w:r>
+        <w:rPr>
+          <w:rFonts w:cstheme="minorHAnsi"/>
+          <w:b/>
+        </w:rPr>
+        <w:lastRenderedPageBreak/>
+        <w:t xml:space="preserve">Data Between Algorithm and Database </w:t>
+      </w:r>
+      <w:r>
+        <w:rPr>
+          <w:rFonts w:cstheme="minorHAnsi"/>
+          <w:b/>
+        </w:rPr>
+        <w:sym w:font="Wingdings" w:char="F0E0"/>
+      </w:r>
+      <w:r>
+        <w:rPr>
+          <w:rFonts w:cstheme="minorHAnsi"/>
+          <w:b/>
+        </w:rPr>
+        <w:t xml:space="preserve"> </w:t>
+      </w:r>
+      <w:r>
+        <w:rPr>
+          <w:rFonts w:cstheme="minorHAnsi"/>
+          <w:b/>
+        </w:rPr>
+        <w:t>Saving a list</w:t>
+      </w:r>
+    </w:p>
+    <w:p>
+      <w:pPr>
+        <w:rPr>
+          <w:rFonts w:cstheme="minorHAnsi"/>
+          <w:b/>
+        </w:rPr>
+      </w:pPr>
+    </w:p>
+    <w:tbl>
+      <w:tblPr>
+        <w:tblStyle w:val="TableGrid"/>
+        <w:tblW w:w="0" w:type="auto"/>
+        <w:tblLook w:val="04A0" w:firstRow="1" w:lastRow="0" w:firstColumn="1" w:lastColumn="0" w:noHBand="0" w:noVBand="1"/>
+      </w:tblPr>
+      <w:tblGrid>
+        <w:gridCol w:w="2337"/>
+        <w:gridCol w:w="2068"/>
+        <w:gridCol w:w="2607"/>
+        <w:gridCol w:w="2338"/>
+      </w:tblGrid>
+      <w:tr>
+        <w:tc>
+          <w:tcPr>
+            <w:tcW w:w="2337" w:type="dxa"/>
+          </w:tcPr>
+          <w:p>
+            <w:pPr>
+              <w:jc w:val="center"/>
+              <w:rPr>
+                <w:rFonts w:cstheme="minorHAnsi"/>
+                <w:b/>
+              </w:rPr>
+            </w:pPr>
+            <w:r>
+              <w:rPr>
+                <w:rFonts w:cstheme="minorHAnsi"/>
+                <w:b/>
+              </w:rPr>
+              <w:t>Name</w:t>
+            </w:r>
+          </w:p>
+        </w:tc>
+        <w:tc>
+          <w:tcPr>
+            <w:tcW w:w="2068" w:type="dxa"/>
+          </w:tcPr>
+          <w:p>
+            <w:pPr>
+              <w:jc w:val="center"/>
+              <w:rPr>
+                <w:rFonts w:cstheme="minorHAnsi"/>
+                <w:b/>
+              </w:rPr>
+            </w:pPr>
+            <w:r>
+              <w:rPr>
+                <w:rFonts w:cstheme="minorHAnsi"/>
+                <w:b/>
+              </w:rPr>
+              <w:t>Type</w:t>
+            </w:r>
+          </w:p>
+        </w:tc>
+        <w:tc>
+          <w:tcPr>
+            <w:tcW w:w="2607" w:type="dxa"/>
+          </w:tcPr>
+          <w:p>
+            <w:pPr>
+              <w:jc w:val="center"/>
+              <w:rPr>
+                <w:rFonts w:cstheme="minorHAnsi"/>
+                <w:b/>
+              </w:rPr>
+            </w:pPr>
+            <w:r>
+              <w:rPr>
+                <w:rFonts w:cstheme="minorHAnsi"/>
+                <w:b/>
+              </w:rPr>
+              <w:t>Value Range</w:t>
+            </w:r>
+          </w:p>
+        </w:tc>
+        <w:tc>
+          <w:tcPr>
+            <w:tcW w:w="2338" w:type="dxa"/>
+          </w:tcPr>
+          <w:p>
+            <w:pPr>
+              <w:jc w:val="center"/>
+              <w:rPr>
+                <w:rFonts w:cstheme="minorHAnsi"/>
+                <w:b/>
+              </w:rPr>
+            </w:pPr>
+            <w:r>
+              <w:rPr>
+                <w:rFonts w:cstheme="minorHAnsi"/>
+                <w:b/>
+              </w:rPr>
+              <w:t>Default Value</w:t>
+            </w:r>
+          </w:p>
+        </w:tc>
+      </w:tr>
+      <w:tr>
+        <w:tc>
+          <w:tcPr>
+            <w:tcW w:w="2337" w:type="dxa"/>
+          </w:tcPr>
+          <w:p>
+            <w:pPr>
+              <w:jc w:val="center"/>
+              <w:rPr>
+                <w:rFonts w:cstheme="minorHAnsi"/>
+              </w:rPr>
+            </w:pPr>
+            <w:r>
+              <w:rPr>
+                <w:rFonts w:cstheme="minorHAnsi"/>
+              </w:rPr>
+              <w:t>itemID</w:t>
+            </w:r>
+          </w:p>
+        </w:tc>
+        <w:tc>
+          <w:tcPr>
+            <w:tcW w:w="2068" w:type="dxa"/>
+          </w:tcPr>
+          <w:p>
+            <w:pPr>
+              <w:jc w:val="center"/>
+              <w:rPr>
+                <w:rFonts w:cstheme="minorHAnsi"/>
+              </w:rPr>
+            </w:pPr>
+            <w:r>
+              <w:rPr>
+                <w:rFonts w:cstheme="minorHAnsi"/>
+              </w:rPr>
+              <w:t>I</w:t>
+            </w:r>
+            <w:r>
+              <w:rPr>
+                <w:rFonts w:cstheme="minorHAnsi"/>
+              </w:rPr>
+              <w:t>nt</w:t>
+            </w:r>
+          </w:p>
+        </w:tc>
+        <w:tc>
+          <w:tcPr>
+            <w:tcW w:w="2607" w:type="dxa"/>
+          </w:tcPr>
+          <w:p>
+            <w:pPr>
+              <w:jc w:val="center"/>
+              <w:rPr>
+                <w:rFonts w:cstheme="minorHAnsi"/>
+              </w:rPr>
+            </w:pPr>
+            <w:r>
+              <w:rPr>
+                <w:rFonts w:cstheme="minorHAnsi"/>
+              </w:rPr>
+              <w:t>10 chars length</w:t>
+            </w:r>
+          </w:p>
+        </w:tc>
+        <w:tc>
+          <w:tcPr>
+            <w:tcW w:w="2338" w:type="dxa"/>
+          </w:tcPr>
+          <w:p>
+            <w:pPr>
+              <w:jc w:val="center"/>
+              <w:rPr>
+                <w:rFonts w:cstheme="minorHAnsi"/>
+              </w:rPr>
+            </w:pPr>
+            <w:r>
+              <w:rPr>
+                <w:rFonts w:cstheme="minorHAnsi"/>
+              </w:rPr>
+              <w:t>Auto-Increment</w:t>
+            </w:r>
+          </w:p>
+        </w:tc>
+      </w:tr>
+      <w:tr>
+        <w:tc>
+          <w:tcPr>
+            <w:tcW w:w="2337" w:type="dxa"/>
+          </w:tcPr>
+          <w:p>
+            <w:pPr>
+              <w:jc w:val="center"/>
+              <w:rPr>
+                <w:rFonts w:cstheme="minorHAnsi"/>
+              </w:rPr>
+            </w:pPr>
+            <w:r>
+              <w:rPr>
+                <w:rFonts w:cstheme="minorHAnsi"/>
+              </w:rPr>
+              <w:t>productID</w:t>
+            </w:r>
+          </w:p>
+        </w:tc>
+        <w:tc>
+          <w:tcPr>
+            <w:tcW w:w="2068" w:type="dxa"/>
+          </w:tcPr>
+          <w:p>
+            <w:pPr>
+              <w:jc w:val="center"/>
+              <w:rPr>
+                <w:rFonts w:cstheme="minorHAnsi"/>
+              </w:rPr>
+            </w:pPr>
+            <w:r>
+              <w:rPr>
+                <w:rFonts w:cstheme="minorHAnsi"/>
+              </w:rPr>
+              <w:t>Int</w:t>
+            </w:r>
+          </w:p>
+        </w:tc>
+        <w:tc>
+          <w:tcPr>
+            <w:tcW w:w="2607" w:type="dxa"/>
+          </w:tcPr>
+          <w:p>
+            <w:pPr>
+              <w:jc w:val="center"/>
+              <w:rPr>
+                <w:rFonts w:cstheme="minorHAnsi"/>
+              </w:rPr>
+            </w:pPr>
+            <w:r>
+              <w:rPr>
+                <w:rFonts w:cstheme="minorHAnsi"/>
+              </w:rPr>
+              <w:t>10 chars length</w:t>
+            </w:r>
+          </w:p>
+        </w:tc>
+        <w:tc>
+          <w:tcPr>
+            <w:tcW w:w="2338" w:type="dxa"/>
+          </w:tcPr>
+          <w:p>
+            <w:pPr>
+              <w:jc w:val="center"/>
+              <w:rPr>
+                <w:rFonts w:cstheme="minorHAnsi"/>
+              </w:rPr>
+            </w:pPr>
+            <w:r>
+              <w:rPr>
+                <w:rFonts w:cstheme="minorHAnsi"/>
+              </w:rPr>
+              <w:t>N/A</w:t>
+            </w:r>
+          </w:p>
+        </w:tc>
+      </w:tr>
+      <w:tr>
+        <w:tc>
+          <w:tcPr>
+            <w:tcW w:w="2337" w:type="dxa"/>
+          </w:tcPr>
+          <w:p>
+            <w:pPr>
+              <w:jc w:val="center"/>
+              <w:rPr>
+                <w:rFonts w:cstheme="minorHAnsi"/>
+              </w:rPr>
+            </w:pPr>
+            <w:r>
+              <w:rPr>
+                <w:rFonts w:cstheme="minorHAnsi"/>
+              </w:rPr>
+              <w:t>list</w:t>
+            </w:r>
+            <w:r>
+              <w:rPr>
+                <w:rFonts w:cstheme="minorHAnsi"/>
+              </w:rPr>
+              <w:t>Date</w:t>
+            </w:r>
+          </w:p>
+        </w:tc>
+        <w:tc>
+          <w:tcPr>
+            <w:tcW w:w="2068" w:type="dxa"/>
+          </w:tcPr>
+          <w:p>
+            <w:pPr>
+              <w:jc w:val="center"/>
+              <w:rPr>
+                <w:rFonts w:cstheme="minorHAnsi"/>
+              </w:rPr>
+            </w:pPr>
+            <w:r>
+              <w:rPr>
+                <w:rFonts w:cstheme="minorHAnsi"/>
+              </w:rPr>
+              <w:t>Date</w:t>
+            </w:r>
+          </w:p>
+        </w:tc>
+        <w:tc>
+          <w:tcPr>
+            <w:tcW w:w="2607" w:type="dxa"/>
+          </w:tcPr>
+          <w:p>
+            <w:pPr>
+              <w:jc w:val="center"/>
+              <w:rPr>
+                <w:rFonts w:cstheme="minorHAnsi"/>
+              </w:rPr>
+            </w:pPr>
+            <w:r>
+              <w:rPr>
+                <w:rFonts w:cstheme="minorHAnsi"/>
+              </w:rPr>
+              <w:t>Date</w:t>
+            </w:r>
+          </w:p>
+        </w:tc>
+        <w:tc>
+          <w:tcPr>
+            <w:tcW w:w="2338" w:type="dxa"/>
+          </w:tcPr>
+          <w:p>
+            <w:pPr>
+              <w:jc w:val="center"/>
+              <w:rPr>
+                <w:rFonts w:cstheme="minorHAnsi"/>
+              </w:rPr>
+            </w:pPr>
+            <w:r>
+              <w:rPr>
+                <w:rFonts w:cstheme="minorHAnsi"/>
+              </w:rPr>
+              <w:t>Current Time Stamp</w:t>
+            </w:r>
+          </w:p>
+        </w:tc>
+      </w:tr>
+    </w:tbl>
+    <w:p>
+      <w:pPr>
+        <w:rPr>
+          <w:rFonts w:cstheme="minorHAnsi"/>
+          <w:b/>
+        </w:rPr>
+      </w:pPr>
+    </w:p>
     <w:p>
       <w:pPr>
         <w:rPr>
@@ -2711,9 +3068,9 @@
 <file path=word/numbering.xml><?xml version="1.0" encoding="utf-8"?>
 <w:numbering xmlns:wpc="http://schemas.microsoft.com/office/word/2010/wordprocessingCanvas" xmlns:cx="http://schemas.microsoft.com/office/drawing/2014/chartex" xmlns:cx1="http://schemas.microsoft.com/office/drawing/2015/9/8/chartex" xmlns:cx2="http://schemas.microsoft.com/office/drawing/2015/10/21/chartex" xmlns:cx3="http://schemas.microsoft.com/office/drawing/2016/5/9/chartex" xmlns:cx4="http://schemas.microsoft.com/office/drawing/2016/5/10/chartex" xmlns:cx5="http://schemas.microsoft.com/office/drawing/2016/5/11/chartex" xmlns:cx6="http://schemas.microsoft.com/office/drawing/2016/5/12/chartex" xmlns:cx7="http://schemas.microsoft.com/office/drawing/2016/5/13/chartex" xmlns:cx8="http://schemas.microsoft.com/office/drawing/2016/5/14/chartex" xmlns:mc="http://schemas.openxmlformats.org/markup-compatibility/2006" xmlns:aink="http://schemas.microsoft.com/office/drawing/2016/ink" xmlns:am3d="http://schemas.microsoft.com/office/drawing/2017/model3d" xmlns:o="urn:schemas-microsoft-com:office:office" xmlns:r="http://schemas.openxmlformats.org/officeDocument/2006/relationships" xmlns:m="http://schemas.openxmlformats.org/officeDocument/2006/math" xmlns:v="urn:schemas-microsoft-com:vml" xmlns:wp14="http://schemas.microsoft.com/office/word/2010/wordprocessingDrawing" xmlns:wp="http://schemas.openxmlformats.org/drawingml/2006/wordprocessingDrawing" xmlns:w10="urn:schemas-microsoft-com:office:word" xmlns:w="http://schemas.openxmlformats.org/wordprocessingml/2006/main" xmlns:w14="http://schemas.microsoft.com/office/word/2010/wordml" xmlns:w15="http://schemas.microsoft.com/office/word/2012/wordml" xmlns:w16se="http://schemas.microsoft.com/office/word/2015/wordml/symex" xmlns:wpg="http://schemas.microsoft.com/office/word/2010/wordprocessingGroup" xmlns:wpi="http://schemas.microsoft.com/office/word/2010/wordprocessingInk" xmlns:wne="http://schemas.microsoft.com/office/word/2006/wordml" xmlns:wps="http://schemas.microsoft.com/office/word/2010/wordprocessingShape" mc:Ignorable="w14 w15 w16se wp14">
   <w:abstractNum w:abstractNumId="0" w15:restartNumberingAfterBreak="0">
-    <w:nsid w:val="7F3C6CF3"/>
+    <w:nsid w:val="08C80FA4"/>
     <w:multiLevelType w:val="hybridMultilevel"/>
-    <w:tmpl w:val="F7507C50"/>
+    <w:tmpl w:val="70EED9EC"/>
     <w:lvl w:ilvl="0" w:tplc="04090001">
       <w:start w:val="1"/>
       <w:numFmt w:val="bullet"/>
@@ -2823,7 +3180,123 @@
       </w:rPr>
     </w:lvl>
   </w:abstractNum>
+  <w:abstractNum w:abstractNumId="1" w15:restartNumberingAfterBreak="0">
+    <w:nsid w:val="7F3C6CF3"/>
+    <w:multiLevelType w:val="hybridMultilevel"/>
+    <w:tmpl w:val="AFFCCF3C"/>
+    <w:lvl w:ilvl="0" w:tplc="04090001">
+      <w:start w:val="1"/>
+      <w:numFmt w:val="bullet"/>
+      <w:lvlText w:val=""/>
+      <w:lvlJc w:val="left"/>
+      <w:pPr>
+        <w:ind w:left="720" w:hanging="360"/>
+      </w:pPr>
+      <w:rPr>
+        <w:rFonts w:ascii="Symbol" w:hAnsi="Symbol" w:hint="default"/>
+      </w:rPr>
+    </w:lvl>
+    <w:lvl w:ilvl="1" w:tplc="04090003" w:tentative="1">
+      <w:start w:val="1"/>
+      <w:numFmt w:val="bullet"/>
+      <w:lvlText w:val="o"/>
+      <w:lvlJc w:val="left"/>
+      <w:pPr>
+        <w:ind w:left="1440" w:hanging="360"/>
+      </w:pPr>
+      <w:rPr>
+        <w:rFonts w:ascii="Courier New" w:hAnsi="Courier New" w:cs="Courier New" w:hint="default"/>
+      </w:rPr>
+    </w:lvl>
+    <w:lvl w:ilvl="2" w:tplc="04090005" w:tentative="1">
+      <w:start w:val="1"/>
+      <w:numFmt w:val="bullet"/>
+      <w:lvlText w:val=""/>
+      <w:lvlJc w:val="left"/>
+      <w:pPr>
+        <w:ind w:left="2160" w:hanging="360"/>
+      </w:pPr>
+      <w:rPr>
+        <w:rFonts w:ascii="Wingdings" w:hAnsi="Wingdings" w:hint="default"/>
+      </w:rPr>
+    </w:lvl>
+    <w:lvl w:ilvl="3" w:tplc="04090001" w:tentative="1">
+      <w:start w:val="1"/>
+      <w:numFmt w:val="bullet"/>
+      <w:lvlText w:val=""/>
+      <w:lvlJc w:val="left"/>
+      <w:pPr>
+        <w:ind w:left="2880" w:hanging="360"/>
+      </w:pPr>
+      <w:rPr>
+        <w:rFonts w:ascii="Symbol" w:hAnsi="Symbol" w:hint="default"/>
+      </w:rPr>
+    </w:lvl>
+    <w:lvl w:ilvl="4" w:tplc="04090003" w:tentative="1">
+      <w:start w:val="1"/>
+      <w:numFmt w:val="bullet"/>
+      <w:lvlText w:val="o"/>
+      <w:lvlJc w:val="left"/>
+      <w:pPr>
+        <w:ind w:left="3600" w:hanging="360"/>
+      </w:pPr>
+      <w:rPr>
+        <w:rFonts w:ascii="Courier New" w:hAnsi="Courier New" w:cs="Courier New" w:hint="default"/>
+      </w:rPr>
+    </w:lvl>
+    <w:lvl w:ilvl="5" w:tplc="04090005" w:tentative="1">
+      <w:start w:val="1"/>
+      <w:numFmt w:val="bullet"/>
+      <w:lvlText w:val=""/>
+      <w:lvlJc w:val="left"/>
+      <w:pPr>
+        <w:ind w:left="4320" w:hanging="360"/>
+      </w:pPr>
+      <w:rPr>
+        <w:rFonts w:ascii="Wingdings" w:hAnsi="Wingdings" w:hint="default"/>
+      </w:rPr>
+    </w:lvl>
+    <w:lvl w:ilvl="6" w:tplc="04090001" w:tentative="1">
+      <w:start w:val="1"/>
+      <w:numFmt w:val="bullet"/>
+      <w:lvlText w:val=""/>
+      <w:lvlJc w:val="left"/>
+      <w:pPr>
+        <w:ind w:left="5040" w:hanging="360"/>
+      </w:pPr>
+      <w:rPr>
+        <w:rFonts w:ascii="Symbol" w:hAnsi="Symbol" w:hint="default"/>
+      </w:rPr>
+    </w:lvl>
+    <w:lvl w:ilvl="7" w:tplc="04090003" w:tentative="1">
+      <w:start w:val="1"/>
+      <w:numFmt w:val="bullet"/>
+      <w:lvlText w:val="o"/>
+      <w:lvlJc w:val="left"/>
+      <w:pPr>
+        <w:ind w:left="5760" w:hanging="360"/>
+      </w:pPr>
+      <w:rPr>
+        <w:rFonts w:ascii="Courier New" w:hAnsi="Courier New" w:cs="Courier New" w:hint="default"/>
+      </w:rPr>
+    </w:lvl>
+    <w:lvl w:ilvl="8" w:tplc="04090005" w:tentative="1">
+      <w:start w:val="1"/>
+      <w:numFmt w:val="bullet"/>
+      <w:lvlText w:val=""/>
+      <w:lvlJc w:val="left"/>
+      <w:pPr>
+        <w:ind w:left="6480" w:hanging="360"/>
+      </w:pPr>
+      <w:rPr>
+        <w:rFonts w:ascii="Wingdings" w:hAnsi="Wingdings" w:hint="default"/>
+      </w:rPr>
+    </w:lvl>
+  </w:abstractNum>
   <w:num w:numId="1">
+    <w:abstractNumId w:val="1"/>
+  </w:num>
+  <w:num w:numId="2">
     <w:abstractNumId w:val="0"/>
   </w:num>
 </w:numbering>
@@ -3595,7 +4068,7 @@
 </file>
 
 <file path=customXml/itemProps1.xml><?xml version="1.0" encoding="utf-8"?>
-<ds:datastoreItem xmlns:ds="http://schemas.openxmlformats.org/officeDocument/2006/customXml" ds:itemID="{C666DB43-167A-4A92-97DA-573A7AA8BE26}">
+<ds:datastoreItem xmlns:ds="http://schemas.openxmlformats.org/officeDocument/2006/customXml" ds:itemID="{DAB8FEBB-FD81-4B68-8E73-ED5392F6156B}">
   <ds:schemaRefs>
     <ds:schemaRef ds:uri="http://schemas.openxmlformats.org/officeDocument/2006/bibliography"/>
   </ds:schemaRefs>

</xml_diff>

<commit_message>
ICD and Test Plan v1.02
</commit_message>
<xml_diff>
--- a/Interface Control Document.docx
+++ b/Interface Control Document.docx
@@ -370,7 +370,7 @@
         <w:rPr>
           <w:rFonts w:ascii="Times New Roman" w:hAnsi="Times New Roman" w:cs="Times New Roman"/>
         </w:rPr>
-        <w:t>Revision 1.01</w:t>
+        <w:t>Revision 1.02</w:t>
       </w:r>
       <w:bookmarkStart w:id="0" w:name="_GoBack"/>
       <w:bookmarkEnd w:id="0"/>
@@ -418,15 +418,15 @@
         <w:tblLook w:val="04A0" w:firstRow="1" w:lastRow="0" w:firstColumn="1" w:lastColumn="0" w:noHBand="0" w:noVBand="1"/>
       </w:tblPr>
       <w:tblGrid>
-        <w:gridCol w:w="2337"/>
-        <w:gridCol w:w="1888"/>
+        <w:gridCol w:w="1885"/>
+        <w:gridCol w:w="1800"/>
         <w:gridCol w:w="2070"/>
-        <w:gridCol w:w="3055"/>
+        <w:gridCol w:w="3595"/>
       </w:tblGrid>
       <w:tr>
         <w:tc>
           <w:tcPr>
-            <w:tcW w:w="2337" w:type="dxa"/>
+            <w:tcW w:w="1885" w:type="dxa"/>
           </w:tcPr>
           <w:p>
             <w:pPr>
@@ -446,7 +446,7 @@
         </w:tc>
         <w:tc>
           <w:tcPr>
-            <w:tcW w:w="1888" w:type="dxa"/>
+            <w:tcW w:w="1800" w:type="dxa"/>
           </w:tcPr>
           <w:p>
             <w:pPr>
@@ -484,7 +484,7 @@
         </w:tc>
         <w:tc>
           <w:tcPr>
-            <w:tcW w:w="3055" w:type="dxa"/>
+            <w:tcW w:w="3595" w:type="dxa"/>
           </w:tcPr>
           <w:p>
             <w:pPr>
@@ -505,7 +505,7 @@
       <w:tr>
         <w:tc>
           <w:tcPr>
-            <w:tcW w:w="2337" w:type="dxa"/>
+            <w:tcW w:w="1885" w:type="dxa"/>
           </w:tcPr>
           <w:p>
             <w:pPr>
@@ -526,7 +526,7 @@
         </w:tc>
         <w:tc>
           <w:tcPr>
-            <w:tcW w:w="1888" w:type="dxa"/>
+            <w:tcW w:w="1800" w:type="dxa"/>
           </w:tcPr>
           <w:p>
             <w:pPr>
@@ -568,7 +568,7 @@
         </w:tc>
         <w:tc>
           <w:tcPr>
-            <w:tcW w:w="3055" w:type="dxa"/>
+            <w:tcW w:w="3595" w:type="dxa"/>
           </w:tcPr>
           <w:p>
             <w:pPr>
@@ -590,7 +590,7 @@
       <w:tr>
         <w:tc>
           <w:tcPr>
-            <w:tcW w:w="2337" w:type="dxa"/>
+            <w:tcW w:w="1885" w:type="dxa"/>
           </w:tcPr>
           <w:p>
             <w:pPr>
@@ -611,7 +611,7 @@
         </w:tc>
         <w:tc>
           <w:tcPr>
-            <w:tcW w:w="1888" w:type="dxa"/>
+            <w:tcW w:w="1800" w:type="dxa"/>
           </w:tcPr>
           <w:p>
             <w:pPr>
@@ -653,7 +653,7 @@
         </w:tc>
         <w:tc>
           <w:tcPr>
-            <w:tcW w:w="3055" w:type="dxa"/>
+            <w:tcW w:w="3595" w:type="dxa"/>
           </w:tcPr>
           <w:p>
             <w:pPr>
@@ -700,6 +700,185 @@
                 <w:sz w:val="20"/>
               </w:rPr>
               <w:t>edits</w:t>
+            </w:r>
+          </w:p>
+        </w:tc>
+      </w:tr>
+      <w:tr>
+        <w:tc>
+          <w:tcPr>
+            <w:tcW w:w="1885" w:type="dxa"/>
+          </w:tcPr>
+          <w:p>
+            <w:pPr>
+              <w:jc w:val="center"/>
+              <w:rPr>
+                <w:rFonts w:cstheme="minorHAnsi"/>
+                <w:sz w:val="20"/>
+              </w:rPr>
+            </w:pPr>
+            <w:r>
+              <w:rPr>
+                <w:rFonts w:cstheme="minorHAnsi"/>
+                <w:sz w:val="20"/>
+              </w:rPr>
+              <w:t>1.02</w:t>
+            </w:r>
+          </w:p>
+        </w:tc>
+        <w:tc>
+          <w:tcPr>
+            <w:tcW w:w="1800" w:type="dxa"/>
+          </w:tcPr>
+          <w:p>
+            <w:pPr>
+              <w:jc w:val="center"/>
+              <w:rPr>
+                <w:rFonts w:cstheme="minorHAnsi"/>
+                <w:sz w:val="20"/>
+              </w:rPr>
+            </w:pPr>
+            <w:r>
+              <w:rPr>
+                <w:rFonts w:cstheme="minorHAnsi"/>
+                <w:sz w:val="20"/>
+              </w:rPr>
+              <w:t>6/25/17</w:t>
+            </w:r>
+          </w:p>
+        </w:tc>
+        <w:tc>
+          <w:tcPr>
+            <w:tcW w:w="2070" w:type="dxa"/>
+          </w:tcPr>
+          <w:p>
+            <w:pPr>
+              <w:jc w:val="center"/>
+              <w:rPr>
+                <w:rFonts w:cstheme="minorHAnsi"/>
+                <w:sz w:val="20"/>
+              </w:rPr>
+            </w:pPr>
+            <w:r>
+              <w:rPr>
+                <w:rFonts w:cstheme="minorHAnsi"/>
+                <w:sz w:val="20"/>
+              </w:rPr>
+              <w:t>Jesse Cruse</w:t>
+            </w:r>
+          </w:p>
+        </w:tc>
+        <w:tc>
+          <w:tcPr>
+            <w:tcW w:w="3595" w:type="dxa"/>
+          </w:tcPr>
+          <w:p>
+            <w:pPr>
+              <w:pStyle w:val="ListParagraph"/>
+              <w:numPr>
+                <w:ilvl w:val="0"/>
+                <w:numId w:val="2"/>
+              </w:numPr>
+              <w:rPr>
+                <w:rFonts w:cstheme="minorHAnsi"/>
+                <w:sz w:val="20"/>
+              </w:rPr>
+            </w:pPr>
+            <w:r>
+              <w:rPr>
+                <w:rFonts w:cstheme="minorHAnsi"/>
+                <w:sz w:val="20"/>
+              </w:rPr>
+              <w:t xml:space="preserve">Adjusted heading for Algorithm </w:t>
+            </w:r>
+            <w:r>
+              <w:rPr>
+                <w:rFonts w:cstheme="minorHAnsi"/>
+                <w:sz w:val="20"/>
+              </w:rPr>
+              <w:sym w:font="Wingdings" w:char="F0E0"/>
+            </w:r>
+            <w:r>
+              <w:rPr>
+                <w:rFonts w:cstheme="minorHAnsi"/>
+                <w:sz w:val="20"/>
+              </w:rPr>
+              <w:t xml:space="preserve"> recent trips table</w:t>
+            </w:r>
+          </w:p>
+          <w:p>
+            <w:pPr>
+              <w:pStyle w:val="ListParagraph"/>
+              <w:numPr>
+                <w:ilvl w:val="0"/>
+                <w:numId w:val="2"/>
+              </w:numPr>
+              <w:rPr>
+                <w:rFonts w:cstheme="minorHAnsi"/>
+                <w:sz w:val="20"/>
+              </w:rPr>
+            </w:pPr>
+            <w:r>
+              <w:rPr>
+                <w:rFonts w:cstheme="minorHAnsi"/>
+                <w:sz w:val="20"/>
+              </w:rPr>
+              <w:t xml:space="preserve">Adjusted heading for Algorithm </w:t>
+            </w:r>
+            <w:r>
+              <w:rPr>
+                <w:rFonts w:cstheme="minorHAnsi"/>
+                <w:sz w:val="20"/>
+              </w:rPr>
+              <w:sym w:font="Wingdings" w:char="F0E0"/>
+            </w:r>
+            <w:r>
+              <w:rPr>
+                <w:rFonts w:cstheme="minorHAnsi"/>
+                <w:sz w:val="20"/>
+              </w:rPr>
+              <w:t xml:space="preserve"> popular items</w:t>
+            </w:r>
+            <w:r>
+              <w:rPr>
+                <w:rFonts w:cstheme="minorHAnsi"/>
+                <w:sz w:val="20"/>
+              </w:rPr>
+              <w:t xml:space="preserve"> table</w:t>
+            </w:r>
+          </w:p>
+          <w:p>
+            <w:pPr>
+              <w:pStyle w:val="ListParagraph"/>
+              <w:numPr>
+                <w:ilvl w:val="0"/>
+                <w:numId w:val="2"/>
+              </w:numPr>
+              <w:rPr>
+                <w:rFonts w:cstheme="minorHAnsi"/>
+                <w:sz w:val="20"/>
+              </w:rPr>
+            </w:pPr>
+            <w:r>
+              <w:rPr>
+                <w:rFonts w:cstheme="minorHAnsi"/>
+                <w:sz w:val="20"/>
+              </w:rPr>
+              <w:t xml:space="preserve">Adjusted heading for Algorithm </w:t>
+            </w:r>
+            <w:r>
+              <w:rPr>
+                <w:rFonts w:cstheme="minorHAnsi"/>
+                <w:sz w:val="20"/>
+              </w:rPr>
+              <w:sym w:font="Wingdings" w:char="F0E0"/>
+            </w:r>
+            <w:r>
+              <w:rPr>
+                <w:rFonts w:cstheme="minorHAnsi"/>
+                <w:sz w:val="20"/>
+              </w:rPr>
+              <w:t xml:space="preserve"> recent trips table</w:t>
             </w:r>
           </w:p>
         </w:tc>
@@ -1249,7 +1428,21 @@
           <w:rFonts w:cstheme="minorHAnsi"/>
           <w:b/>
         </w:rPr>
-        <w:t>en Home Page and Suggested Purchases</w:t>
+        <w:t xml:space="preserve">en </w:t>
+      </w:r>
+      <w:r>
+        <w:rPr>
+          <w:rFonts w:cstheme="minorHAnsi"/>
+          <w:b/>
+        </w:rPr>
+        <w:t>Algorithm</w:t>
+      </w:r>
+      <w:r>
+        <w:rPr>
+          <w:rFonts w:cstheme="minorHAnsi"/>
+          <w:b/>
+        </w:rPr>
+        <w:t xml:space="preserve"> and Suggested Purchases</w:t>
       </w:r>
     </w:p>
     <w:p>
@@ -1457,7 +1650,21 @@
           <w:rFonts w:cstheme="minorHAnsi"/>
           <w:b/>
         </w:rPr>
-        <w:t>Data Between Home Page and Recent Popular Items</w:t>
+        <w:t xml:space="preserve">Data Between </w:t>
+      </w:r>
+      <w:r>
+        <w:rPr>
+          <w:rFonts w:cstheme="minorHAnsi"/>
+          <w:b/>
+        </w:rPr>
+        <w:t>Algorithm</w:t>
+      </w:r>
+      <w:r>
+        <w:rPr>
+          <w:rFonts w:cstheme="minorHAnsi"/>
+          <w:b/>
+        </w:rPr>
+        <w:t xml:space="preserve"> and Recent Popular Items</w:t>
       </w:r>
     </w:p>
     <w:p>
@@ -4082,7 +4289,7 @@
 </file>
 
 <file path=customXml/itemProps1.xml><?xml version="1.0" encoding="utf-8"?>
-<ds:datastoreItem xmlns:ds="http://schemas.openxmlformats.org/officeDocument/2006/customXml" ds:itemID="{802FE710-2662-485B-A351-0089F44CEC7B}">
+<ds:datastoreItem xmlns:ds="http://schemas.openxmlformats.org/officeDocument/2006/customXml" ds:itemID="{BD2D1BB9-C23C-4912-A4B5-B3D12531830E}">
   <ds:schemaRefs>
     <ds:schemaRef ds:uri="http://schemas.openxmlformats.org/officeDocument/2006/bibliography"/>
   </ds:schemaRefs>

</xml_diff>

<commit_message>
Updated ICD and Design
Project ICD v1.03: changed all 'N/A' default values to 'blank'. Project Design v1.03: Deleted requirement 5 (email feature).
</commit_message>
<xml_diff>
--- a/Interface Control Document.docx
+++ b/Interface Control Document.docx
@@ -370,7 +370,7 @@
         <w:rPr>
           <w:rFonts w:ascii="Times New Roman" w:hAnsi="Times New Roman" w:cs="Times New Roman"/>
         </w:rPr>
-        <w:t>Revision 1.02</w:t>
+        <w:t>Revision 1.03</w:t>
       </w:r>
       <w:bookmarkStart w:id="0" w:name="_GoBack"/>
       <w:bookmarkEnd w:id="0"/>
@@ -837,14 +837,7 @@
                 <w:rFonts w:cstheme="minorHAnsi"/>
                 <w:sz w:val="20"/>
               </w:rPr>
-              <w:t xml:space="preserve"> popular items</w:t>
-            </w:r>
-            <w:r>
-              <w:rPr>
-                <w:rFonts w:cstheme="minorHAnsi"/>
-                <w:sz w:val="20"/>
-              </w:rPr>
-              <w:t xml:space="preserve"> table</w:t>
+              <w:t xml:space="preserve"> popular items table</w:t>
             </w:r>
           </w:p>
           <w:p>
@@ -879,6 +872,96 @@
                 <w:sz w:val="20"/>
               </w:rPr>
               <w:t xml:space="preserve"> recent trips table</w:t>
+            </w:r>
+          </w:p>
+        </w:tc>
+      </w:tr>
+      <w:tr>
+        <w:tc>
+          <w:tcPr>
+            <w:tcW w:w="1885" w:type="dxa"/>
+          </w:tcPr>
+          <w:p>
+            <w:pPr>
+              <w:jc w:val="center"/>
+              <w:rPr>
+                <w:rFonts w:cstheme="minorHAnsi"/>
+                <w:sz w:val="20"/>
+              </w:rPr>
+            </w:pPr>
+            <w:r>
+              <w:rPr>
+                <w:rFonts w:cstheme="minorHAnsi"/>
+                <w:sz w:val="20"/>
+              </w:rPr>
+              <w:t>1.03</w:t>
+            </w:r>
+          </w:p>
+        </w:tc>
+        <w:tc>
+          <w:tcPr>
+            <w:tcW w:w="1800" w:type="dxa"/>
+          </w:tcPr>
+          <w:p>
+            <w:pPr>
+              <w:jc w:val="center"/>
+              <w:rPr>
+                <w:rFonts w:cstheme="minorHAnsi"/>
+                <w:sz w:val="20"/>
+              </w:rPr>
+            </w:pPr>
+            <w:r>
+              <w:rPr>
+                <w:rFonts w:cstheme="minorHAnsi"/>
+                <w:sz w:val="20"/>
+              </w:rPr>
+              <w:t>6/27/17</w:t>
+            </w:r>
+          </w:p>
+        </w:tc>
+        <w:tc>
+          <w:tcPr>
+            <w:tcW w:w="2070" w:type="dxa"/>
+          </w:tcPr>
+          <w:p>
+            <w:pPr>
+              <w:jc w:val="center"/>
+              <w:rPr>
+                <w:rFonts w:cstheme="minorHAnsi"/>
+                <w:sz w:val="20"/>
+              </w:rPr>
+            </w:pPr>
+            <w:r>
+              <w:rPr>
+                <w:rFonts w:cstheme="minorHAnsi"/>
+                <w:sz w:val="20"/>
+              </w:rPr>
+              <w:t>Jesse Cruse</w:t>
+            </w:r>
+          </w:p>
+        </w:tc>
+        <w:tc>
+          <w:tcPr>
+            <w:tcW w:w="3595" w:type="dxa"/>
+          </w:tcPr>
+          <w:p>
+            <w:pPr>
+              <w:pStyle w:val="ListParagraph"/>
+              <w:numPr>
+                <w:ilvl w:val="0"/>
+                <w:numId w:val="2"/>
+              </w:numPr>
+              <w:rPr>
+                <w:rFonts w:cstheme="minorHAnsi"/>
+                <w:sz w:val="20"/>
+              </w:rPr>
+            </w:pPr>
+            <w:r>
+              <w:rPr>
+                <w:rFonts w:cstheme="minorHAnsi"/>
+                <w:sz w:val="20"/>
+              </w:rPr>
+              <w:t>Changed ‘N/A’ default values to blank.</w:t>
             </w:r>
           </w:p>
         </w:tc>
@@ -1079,7 +1162,7 @@
               <w:rPr>
                 <w:rFonts w:cstheme="minorHAnsi"/>
               </w:rPr>
-              <w:t>N/A</w:t>
+              <w:t>Blank</w:t>
             </w:r>
           </w:p>
         </w:tc>
@@ -1157,7 +1240,7 @@
               <w:rPr>
                 <w:rFonts w:cstheme="minorHAnsi"/>
               </w:rPr>
-              <w:t>N/A</w:t>
+              <w:t>Blank</w:t>
             </w:r>
           </w:p>
         </w:tc>
@@ -1395,7 +1478,7 @@
               <w:rPr>
                 <w:rFonts w:cstheme="minorHAnsi"/>
               </w:rPr>
-              <w:t>N/A</w:t>
+              <w:t>Blank</w:t>
             </w:r>
           </w:p>
         </w:tc>
@@ -1624,7 +1707,7 @@
               <w:rPr>
                 <w:rFonts w:cstheme="minorHAnsi"/>
               </w:rPr>
-              <w:t>N/A</w:t>
+              <w:t>Blank</w:t>
             </w:r>
           </w:p>
         </w:tc>
@@ -1846,7 +1929,7 @@
               <w:rPr>
                 <w:rFonts w:cstheme="minorHAnsi"/>
               </w:rPr>
-              <w:t>N/A</w:t>
+              <w:t>Blank</w:t>
             </w:r>
           </w:p>
         </w:tc>
@@ -2161,7 +2244,7 @@
               <w:rPr>
                 <w:rFonts w:cstheme="minorHAnsi"/>
               </w:rPr>
-              <w:t>N/A</w:t>
+              <w:t>Blank</w:t>
             </w:r>
           </w:p>
         </w:tc>
@@ -2245,7 +2328,7 @@
               <w:rPr>
                 <w:rFonts w:cstheme="minorHAnsi"/>
               </w:rPr>
-              <w:t>N/A</w:t>
+              <w:t>Blank</w:t>
             </w:r>
           </w:p>
         </w:tc>
@@ -3170,7 +3253,7 @@
               <w:rPr>
                 <w:rFonts w:cstheme="minorHAnsi"/>
               </w:rPr>
-              <w:t>N/A</w:t>
+              <w:t>Blank</w:t>
             </w:r>
           </w:p>
         </w:tc>
@@ -4289,7 +4372,7 @@
 </file>
 
 <file path=customXml/itemProps1.xml><?xml version="1.0" encoding="utf-8"?>
-<ds:datastoreItem xmlns:ds="http://schemas.openxmlformats.org/officeDocument/2006/customXml" ds:itemID="{BD2D1BB9-C23C-4912-A4B5-B3D12531830E}">
+<ds:datastoreItem xmlns:ds="http://schemas.openxmlformats.org/officeDocument/2006/customXml" ds:itemID="{1BD6B544-3B05-4A62-A133-5D03FCD13E61}">
   <ds:schemaRefs>
     <ds:schemaRef ds:uri="http://schemas.openxmlformats.org/officeDocument/2006/bibliography"/>
   </ds:schemaRefs>

</xml_diff>